<commit_message>
`Checkers Requirements Specification.docx: Added requirement for section 5.3: Public Game List
`Checkers Requirements Specification.pdf :
updated to match requirements docx file.
</commit_message>
<xml_diff>
--- a/doc/Checkers Requirements Specification.docx
+++ b/doc/Checkers Requirements Specification.docx
@@ -1,6 +1,6 @@
 
 <file path=word/document.xml><?xml version="1.0" encoding="utf-8"?>
-<w:document xmlns:wpc="http://schemas.microsoft.com/office/word/2010/wordprocessingCanvas" xmlns:cx="http://schemas.microsoft.com/office/drawing/2014/chartex" xmlns:cx1="http://schemas.microsoft.com/office/drawing/2015/9/8/chartex" xmlns:cx2="http://schemas.microsoft.com/office/drawing/2015/10/21/chartex" xmlns:cx3="http://schemas.microsoft.com/office/drawing/2016/5/9/chartex" xmlns:cx4="http://schemas.microsoft.com/office/drawing/2016/5/10/chartex" xmlns:cx5="http://schemas.microsoft.com/office/drawing/2016/5/11/chartex" xmlns:cx6="http://schemas.microsoft.com/office/drawing/2016/5/12/chartex" xmlns:cx7="http://schemas.microsoft.com/office/drawing/2016/5/13/chartex" xmlns:cx8="http://schemas.microsoft.com/office/drawing/2016/5/14/chartex" xmlns:mc="http://schemas.openxmlformats.org/markup-compatibility/2006" xmlns:aink="http://schemas.microsoft.com/office/drawing/2016/ink" xmlns:am3d="http://schemas.microsoft.com/office/drawing/2017/model3d" xmlns:o="urn:schemas-microsoft-com:office:office" xmlns:r="http://schemas.openxmlformats.org/officeDocument/2006/relationships" xmlns:m="http://schemas.openxmlformats.org/officeDocument/2006/math" xmlns:v="urn:schemas-microsoft-com:vml" xmlns:wp14="http://schemas.microsoft.com/office/word/2010/wordprocessingDrawing" xmlns:wp="http://schemas.openxmlformats.org/drawingml/2006/wordprocessingDrawing" xmlns:w10="urn:schemas-microsoft-com:office:word" xmlns:w="http://schemas.openxmlformats.org/wordprocessingml/2006/main" xmlns:w14="http://schemas.microsoft.com/office/word/2010/wordml" xmlns:w15="http://schemas.microsoft.com/office/word/2012/wordml" xmlns:w16cid="http://schemas.microsoft.com/office/word/2016/wordml/cid" xmlns:w16se="http://schemas.microsoft.com/office/word/2015/wordml/symex" xmlns:wpg="http://schemas.microsoft.com/office/word/2010/wordprocessingGroup" xmlns:wpi="http://schemas.microsoft.com/office/word/2010/wordprocessingInk" xmlns:wne="http://schemas.microsoft.com/office/word/2006/wordml" xmlns:wps="http://schemas.microsoft.com/office/word/2010/wordprocessingShape" mc:Ignorable="w14 w15 w16se w16cid wp14">
+<w:document xmlns:wpc="http://schemas.microsoft.com/office/word/2010/wordprocessingCanvas" xmlns:mo="http://schemas.microsoft.com/office/mac/office/2008/main" xmlns:mc="http://schemas.openxmlformats.org/markup-compatibility/2006" xmlns:mv="urn:schemas-microsoft-com:mac:vml" xmlns:o="urn:schemas-microsoft-com:office:office" xmlns:r="http://schemas.openxmlformats.org/officeDocument/2006/relationships" xmlns:m="http://schemas.openxmlformats.org/officeDocument/2006/math" xmlns:v="urn:schemas-microsoft-com:vml" xmlns:wp14="http://schemas.microsoft.com/office/word/2010/wordprocessingDrawing" xmlns:wp="http://schemas.openxmlformats.org/drawingml/2006/wordprocessingDrawing" xmlns:w10="urn:schemas-microsoft-com:office:word" xmlns:w="http://schemas.openxmlformats.org/wordprocessingml/2006/main" xmlns:w14="http://schemas.microsoft.com/office/word/2010/wordml" xmlns:w15="http://schemas.microsoft.com/office/word/2012/wordml" xmlns:wpg="http://schemas.microsoft.com/office/word/2010/wordprocessingGroup" xmlns:wpi="http://schemas.microsoft.com/office/word/2010/wordprocessingInk" xmlns:wne="http://schemas.microsoft.com/office/word/2006/wordml" xmlns:wps="http://schemas.microsoft.com/office/word/2010/wordprocessingShape" mc:Ignorable="w14 w15 wp14">
   <w:body>
     <w:sdt>
       <w:sdtPr>
@@ -247,16 +247,8 @@
                         <w:rPr>
                           <w:color w:val="000000" w:themeColor="text1"/>
                         </w:rPr>
-                        <w:t xml:space="preserve">Hajer Karoui, Samuel Nathanson, Curtis Bechtel, Julie </w:t>
+                        <w:t>Hajer Karoui, Samuel Nathanson, Curtis Bechtel, Julie Soderstrom</w:t>
                       </w:r>
-                      <w:proofErr w:type="spellStart"/>
-                      <w:r>
-                        <w:rPr>
-                          <w:color w:val="000000" w:themeColor="text1"/>
-                        </w:rPr>
-                        <w:t>Soderstrom</w:t>
-                      </w:r>
-                      <w:proofErr w:type="spellEnd"/>
                     </w:p>
                   </w:tc>
                 </w:tr>
@@ -303,39 +295,7 @@
                           <w:color w:val="000000" w:themeColor="text1"/>
                           <w:lang w:val="fr-FR"/>
                         </w:rPr>
-                        <w:t xml:space="preserve">Dr. </w:t>
-                      </w:r>
-                      <w:proofErr w:type="spellStart"/>
-                      <w:r>
-                        <w:rPr>
-                          <w:color w:val="000000" w:themeColor="text1"/>
-                          <w:lang w:val="fr-FR"/>
-                        </w:rPr>
-                        <w:t>Filippos</w:t>
-                      </w:r>
-                      <w:proofErr w:type="spellEnd"/>
-                      <w:r>
-                        <w:rPr>
-                          <w:color w:val="000000" w:themeColor="text1"/>
-                          <w:lang w:val="fr-FR"/>
-                        </w:rPr>
-                        <w:t xml:space="preserve"> </w:t>
-                      </w:r>
-                      <w:proofErr w:type="spellStart"/>
-                      <w:r>
-                        <w:rPr>
-                          <w:color w:val="000000" w:themeColor="text1"/>
-                          <w:lang w:val="fr-FR"/>
-                        </w:rPr>
-                        <w:t>Vokolos</w:t>
-                      </w:r>
-                      <w:proofErr w:type="spellEnd"/>
-                      <w:r>
-                        <w:rPr>
-                          <w:color w:val="000000" w:themeColor="text1"/>
-                          <w:lang w:val="fr-FR"/>
-                        </w:rPr>
-                        <w:t>, Ph. D.</w:t>
+                        <w:t>Dr. Filippos Vokolos, Ph. D.</w:t>
                       </w:r>
                     </w:p>
                   </w:tc>
@@ -504,16 +464,8 @@
               <w:rPr>
                 <w:lang w:val="fr-FR"/>
               </w:rPr>
-              <w:t xml:space="preserve">Samuel </w:t>
-            </w:r>
-            <w:proofErr w:type="spellStart"/>
-            <w:r>
-              <w:rPr>
-                <w:lang w:val="fr-FR"/>
-              </w:rPr>
-              <w:t>Nathanson</w:t>
-            </w:r>
-            <w:proofErr w:type="spellEnd"/>
+              <w:t>Samuel Nathanson</w:t>
+            </w:r>
           </w:p>
           <w:p>
             <w:pPr>
@@ -538,16 +490,8 @@
               <w:rPr>
                 <w:lang w:val="fr-FR"/>
               </w:rPr>
-              <w:t xml:space="preserve">Julie </w:t>
-            </w:r>
-            <w:proofErr w:type="spellStart"/>
-            <w:r>
-              <w:rPr>
-                <w:lang w:val="fr-FR"/>
-              </w:rPr>
-              <w:t>Soderstrom</w:t>
-            </w:r>
-            <w:proofErr w:type="spellEnd"/>
+              <w:t>Julie Soderstrom</w:t>
+            </w:r>
           </w:p>
         </w:tc>
         <w:tc>
@@ -625,16 +569,8 @@
               <w:rPr>
                 <w:lang w:val="fr-FR"/>
               </w:rPr>
-              <w:t xml:space="preserve">Samuel </w:t>
-            </w:r>
-            <w:proofErr w:type="spellStart"/>
-            <w:r>
-              <w:rPr>
-                <w:lang w:val="fr-FR"/>
-              </w:rPr>
-              <w:t>Nathanson</w:t>
-            </w:r>
-            <w:proofErr w:type="spellEnd"/>
+              <w:t>Samuel Nathanson</w:t>
+            </w:r>
           </w:p>
           <w:p>
             <w:pPr>
@@ -654,16 +590,8 @@
               <w:rPr>
                 <w:lang w:val="fr-FR"/>
               </w:rPr>
-              <w:t xml:space="preserve">Julie </w:t>
-            </w:r>
-            <w:proofErr w:type="spellStart"/>
-            <w:r>
-              <w:rPr>
-                <w:lang w:val="fr-FR"/>
-              </w:rPr>
-              <w:t>Soderstrom</w:t>
-            </w:r>
-            <w:proofErr w:type="spellEnd"/>
+              <w:t>Julie Soderstrom</w:t>
+            </w:r>
           </w:p>
         </w:tc>
         <w:tc>
@@ -738,16 +666,8 @@
               <w:rPr>
                 <w:lang w:val="fr-FR"/>
               </w:rPr>
-              <w:t xml:space="preserve">Samuel </w:t>
-            </w:r>
-            <w:proofErr w:type="spellStart"/>
-            <w:r>
-              <w:rPr>
-                <w:lang w:val="fr-FR"/>
-              </w:rPr>
-              <w:t>Nathanson</w:t>
-            </w:r>
-            <w:proofErr w:type="spellEnd"/>
+              <w:t>Samuel Nathanson</w:t>
+            </w:r>
           </w:p>
           <w:p>
             <w:pPr>
@@ -764,13 +684,8 @@
           </w:p>
           <w:p>
             <w:r>
-              <w:t xml:space="preserve">Julie </w:t>
-            </w:r>
-            <w:proofErr w:type="spellStart"/>
-            <w:r>
-              <w:t>Soderstrom</w:t>
-            </w:r>
-            <w:proofErr w:type="spellEnd"/>
+              <w:t>Julie Soderstrom</w:t>
+            </w:r>
           </w:p>
           <w:p>
             <w:r>
@@ -6490,6 +6405,38 @@
     <w:p>
       <w:pPr>
         <w:pStyle w:val="ListParagraph"/>
+        <w:spacing w:after="0" w:line="240" w:lineRule="auto"/>
+        <w:rPr>
+          <w:rFonts w:eastAsia="Times New Roman" w:cs="Times New Roman"/>
+        </w:rPr>
+      </w:pPr>
+      <w:r>
+        <w:rPr>
+          <w:rFonts w:eastAsia="Times New Roman" w:cs="Arial"/>
+          <w:color w:val="000000"/>
+        </w:rPr>
+        <w:t>The list of public games should display the games that were started by hosts and still waiting on a 2nd player. It also displays the username of the game’s host and the color combinat</w:t>
+      </w:r>
+      <w:bookmarkStart w:id="17" w:name="_GoBack"/>
+      <w:r>
+        <w:rPr>
+          <w:rFonts w:eastAsia="Times New Roman" w:cs="Arial"/>
+          <w:color w:val="000000"/>
+        </w:rPr>
+        <w:t>i</w:t>
+      </w:r>
+      <w:bookmarkEnd w:id="17"/>
+      <w:r>
+        <w:rPr>
+          <w:rFonts w:eastAsia="Times New Roman" w:cs="Arial"/>
+          <w:color w:val="000000"/>
+        </w:rPr>
+        <w:t>on chosen for the tiles and pieces. Every item in the list is a radio button. When the user makes their choice and selects a game and , the should click “Submit” to submit their choices and join the game.</w:t>
+      </w:r>
+    </w:p>
+    <w:p>
+      <w:pPr>
+        <w:pStyle w:val="ListParagraph"/>
         <w:ind w:left="360"/>
       </w:pPr>
     </w:p>
@@ -6501,11 +6448,11 @@
           <w:numId w:val="1"/>
         </w:numPr>
       </w:pPr>
-      <w:bookmarkStart w:id="17" w:name="_Toc488939762"/>
+      <w:bookmarkStart w:id="18" w:name="_Toc488939762"/>
       <w:r>
         <w:t>Game Screen</w:t>
       </w:r>
-      <w:bookmarkEnd w:id="17"/>
+      <w:bookmarkEnd w:id="18"/>
     </w:p>
     <w:p>
       <w:pPr>
@@ -6710,6 +6657,7 @@
         </w:numPr>
       </w:pPr>
       <w:r>
+        <w:lastRenderedPageBreak/>
         <w:t>“Continue” Button</w:t>
       </w:r>
     </w:p>
@@ -6758,7 +6706,6 @@
         </w:numPr>
       </w:pPr>
       <w:r>
-        <w:lastRenderedPageBreak/>
         <w:t>Information Box</w:t>
       </w:r>
     </w:p>
@@ -6846,11 +6793,11 @@
           <w:numId w:val="1"/>
         </w:numPr>
       </w:pPr>
-      <w:bookmarkStart w:id="18" w:name="_Toc488939763"/>
+      <w:bookmarkStart w:id="19" w:name="_Toc488939763"/>
       <w:r>
         <w:t>End Game Screen</w:t>
       </w:r>
-      <w:bookmarkEnd w:id="18"/>
+      <w:bookmarkEnd w:id="19"/>
     </w:p>
     <w:p>
       <w:pPr>
@@ -6918,11 +6865,11 @@
           <w:numId w:val="1"/>
         </w:numPr>
       </w:pPr>
-      <w:bookmarkStart w:id="19" w:name="_Toc488939764"/>
+      <w:bookmarkStart w:id="20" w:name="_Toc488939764"/>
       <w:r>
         <w:t>Use Cases</w:t>
       </w:r>
-      <w:bookmarkEnd w:id="19"/>
+      <w:bookmarkEnd w:id="20"/>
     </w:p>
     <w:p>
       <w:pPr>
@@ -6932,11 +6879,11 @@
           <w:numId w:val="1"/>
         </w:numPr>
       </w:pPr>
-      <w:bookmarkStart w:id="20" w:name="_Toc488939765"/>
+      <w:bookmarkStart w:id="21" w:name="_Toc488939765"/>
       <w:r>
         <w:t>Use case flow</w:t>
       </w:r>
-      <w:bookmarkEnd w:id="20"/>
+      <w:bookmarkEnd w:id="21"/>
     </w:p>
     <w:p>
       <w:pPr>
@@ -6946,11 +6893,11 @@
           <w:numId w:val="1"/>
         </w:numPr>
       </w:pPr>
-      <w:bookmarkStart w:id="21" w:name="_Toc488939766"/>
+      <w:bookmarkStart w:id="22" w:name="_Toc488939766"/>
       <w:r>
         <w:t>Hosting a game</w:t>
       </w:r>
-      <w:bookmarkEnd w:id="21"/>
+      <w:bookmarkEnd w:id="22"/>
     </w:p>
     <w:p>
       <w:pPr>
@@ -7404,11 +7351,11 @@
           <w:numId w:val="1"/>
         </w:numPr>
       </w:pPr>
-      <w:bookmarkStart w:id="22" w:name="_Toc488939767"/>
+      <w:bookmarkStart w:id="23" w:name="_Toc488939767"/>
       <w:r>
         <w:t>Joining a game</w:t>
       </w:r>
-      <w:bookmarkEnd w:id="22"/>
+      <w:bookmarkEnd w:id="23"/>
     </w:p>
     <w:p>
       <w:pPr>
@@ -7454,6 +7401,7 @@
           <w:szCs w:val="22"/>
           <w:u w:val="single"/>
         </w:rPr>
+        <w:lastRenderedPageBreak/>
         <w:t>Precondition</w:t>
       </w:r>
       <w:r>
@@ -7498,7 +7446,6 @@
           <w:szCs w:val="22"/>
           <w:u w:val="single"/>
         </w:rPr>
-        <w:lastRenderedPageBreak/>
         <w:t>Main flow</w:t>
       </w:r>
       <w:r>
@@ -7860,11 +7807,11 @@
           <w:numId w:val="1"/>
         </w:numPr>
       </w:pPr>
-      <w:bookmarkStart w:id="23" w:name="_Toc488939768"/>
+      <w:bookmarkStart w:id="24" w:name="_Toc488939768"/>
       <w:r>
         <w:t>Making a step with a piece</w:t>
       </w:r>
-      <w:bookmarkEnd w:id="23"/>
+      <w:bookmarkEnd w:id="24"/>
     </w:p>
     <w:p>
       <w:pPr>
@@ -8062,11 +8009,11 @@
           <w:numId w:val="1"/>
         </w:numPr>
       </w:pPr>
-      <w:bookmarkStart w:id="24" w:name="_Toc488939769"/>
+      <w:bookmarkStart w:id="25" w:name="_Toc488939769"/>
       <w:r>
         <w:t>Making a jump with a piece</w:t>
       </w:r>
-      <w:bookmarkEnd w:id="24"/>
+      <w:bookmarkEnd w:id="25"/>
     </w:p>
     <w:p>
       <w:pPr>
@@ -8228,6 +8175,7 @@
           <w:szCs w:val="22"/>
           <w:u w:val="single"/>
         </w:rPr>
+        <w:lastRenderedPageBreak/>
         <w:t>Alternate flow</w:t>
       </w:r>
       <w:r>
@@ -8260,11 +8208,11 @@
           <w:numId w:val="1"/>
         </w:numPr>
       </w:pPr>
-      <w:bookmarkStart w:id="25" w:name="_Toc488939770"/>
+      <w:bookmarkStart w:id="26" w:name="_Toc488939770"/>
       <w:r>
         <w:t>Making a step with a king</w:t>
       </w:r>
-      <w:bookmarkEnd w:id="25"/>
+      <w:bookmarkEnd w:id="26"/>
     </w:p>
     <w:p>
       <w:pPr>
@@ -8458,11 +8406,11 @@
           <w:numId w:val="1"/>
         </w:numPr>
       </w:pPr>
-      <w:bookmarkStart w:id="26" w:name="_Toc488939771"/>
+      <w:bookmarkStart w:id="27" w:name="_Toc488939771"/>
       <w:r>
         <w:t>Making a jump with a king</w:t>
       </w:r>
-      <w:bookmarkEnd w:id="26"/>
+      <w:bookmarkEnd w:id="27"/>
     </w:p>
     <w:p>
       <w:pPr>
@@ -8667,11 +8615,11 @@
           <w:numId w:val="1"/>
         </w:numPr>
       </w:pPr>
-      <w:bookmarkStart w:id="27" w:name="_Toc488939772"/>
+      <w:bookmarkStart w:id="28" w:name="_Toc488939772"/>
       <w:r>
         <w:t>Forfeiting the game</w:t>
       </w:r>
-      <w:bookmarkEnd w:id="27"/>
+      <w:bookmarkEnd w:id="28"/>
     </w:p>
     <w:p>
       <w:pPr>
@@ -8814,11 +8762,11 @@
           <w:numId w:val="1"/>
         </w:numPr>
       </w:pPr>
-      <w:bookmarkStart w:id="28" w:name="_Toc488939773"/>
+      <w:bookmarkStart w:id="29" w:name="_Toc488939773"/>
       <w:r>
         <w:t>Ending the game in a draw</w:t>
       </w:r>
-      <w:bookmarkEnd w:id="28"/>
+      <w:bookmarkEnd w:id="29"/>
     </w:p>
     <w:p>
       <w:pPr>
@@ -9057,7 +9005,7 @@
           <w:noProof/>
         </w:rPr>
         <w:drawing>
-          <wp:inline distT="0" distB="0" distL="0" distR="0">
+          <wp:inline distT="0" distB="0" distL="0" distR="0" wp14:anchorId="08DC736B" wp14:editId="0C44908A">
             <wp:extent cx="5734050" cy="2241550"/>
             <wp:effectExtent l="0" t="0" r="0" b="6350"/>
             <wp:docPr id="5" name="Picture 5" descr="https://lh4.googleusercontent.com/pE2bBO1O7kDRfXe_zKNlVzeUPUYKQY9Q_ZaCU-tSNYn6eLZHv3Mhrw0KgSbDTX8uCDklrRt29s-FdVJs5pQ5Cb4VspvoMSkk0Ii1ApeWwna_mvaD_iXl3AXvc9stKPUbCzftxef9"/>
@@ -9534,7 +9482,7 @@
           <w:color w:val="000000"/>
         </w:rPr>
         <w:drawing>
-          <wp:inline distT="0" distB="0" distL="0" distR="0">
+          <wp:inline distT="0" distB="0" distL="0" distR="0" wp14:anchorId="3D69A83E" wp14:editId="19682F83">
             <wp:extent cx="4559300" cy="3352800"/>
             <wp:effectExtent l="0" t="0" r="0" b="0"/>
             <wp:docPr id="4" name="Picture 4" descr="https://lh5.googleusercontent.com/a8rdbbR2JZN4ChTsExF1hJ-Gnvbym3u0ujvO8MFwLMKjxW5zcJ5sfadeFYrHExwvBvwXnkLS3M_39XUAX8rOYQEVaaH8CuEsG9xHZjAD-MJNVcDLWHe08UDA5hXQjVT3eIheH0ve"/>
@@ -9629,7 +9577,7 @@
           <w:color w:val="000000"/>
         </w:rPr>
         <w:drawing>
-          <wp:inline distT="0" distB="0" distL="0" distR="0">
+          <wp:inline distT="0" distB="0" distL="0" distR="0" wp14:anchorId="4CF37806" wp14:editId="33506A4D">
             <wp:extent cx="4552950" cy="3333750"/>
             <wp:effectExtent l="0" t="0" r="0" b="0"/>
             <wp:docPr id="3" name="Picture 3" descr="https://lh5.googleusercontent.com/UjP5Yj8jqNhNHAbzxdj3ELQwJ_3zJ3VmepYOuTx-LxnKDVGDEVgbZBY3dVGUdFG8jG9BZtMfNRrie2y9pmapAOGWsP1E9Vmv5B9rGos4-IT7zbmX-V_Fs3Jr6yd8p3YoWCAc8OMi"/>
@@ -9708,7 +9656,7 @@
           <w:color w:val="000000"/>
         </w:rPr>
         <w:drawing>
-          <wp:inline distT="0" distB="0" distL="0" distR="0">
+          <wp:inline distT="0" distB="0" distL="0" distR="0" wp14:anchorId="2F0AE9EF" wp14:editId="50BD471F">
             <wp:extent cx="4533900" cy="3346450"/>
             <wp:effectExtent l="0" t="0" r="0" b="6350"/>
             <wp:docPr id="2" name="Picture 2" descr="https://lh6.googleusercontent.com/fyHhBfdZRrZzgzXbnZbdnp_SW6nDxuQBIjirrkM-EsO97pk9DwuM5plCsoF-Qe95HWDzwNN5GE7ORWUeIx5auxEbk5LNQOpNQl0biPCZhkzAxlDW-hsyjKBW04kLXffb4H5YzL0J"/>
@@ -9803,7 +9751,7 @@
           <w:color w:val="000000"/>
         </w:rPr>
         <w:drawing>
-          <wp:inline distT="0" distB="0" distL="0" distR="0">
+          <wp:inline distT="0" distB="0" distL="0" distR="0" wp14:anchorId="085E4D2D" wp14:editId="24C373D1">
             <wp:extent cx="4533900" cy="3327400"/>
             <wp:effectExtent l="0" t="0" r="0" b="6350"/>
             <wp:docPr id="1" name="Picture 1" descr="https://lh6.googleusercontent.com/l-fEcbxN1L7u3p-hsWdlUvG2aqGD8Gmp3XrE48uW3UxKVmQnP7qrjkwChpJ119NrQCgm3r9JEM2MtmmTKr0MiHYutEAwepqHDE1VozUKGt8youwwq4lpSJ5jy94AkTJcxZxaBaNj"/>
@@ -9885,12 +9833,7 @@
         </w:numPr>
       </w:pPr>
       <w:r>
-        <w:t>Referenc</w:t>
-      </w:r>
-      <w:bookmarkStart w:id="29" w:name="_GoBack"/>
-      <w:bookmarkEnd w:id="29"/>
-      <w:r>
-        <w:t>es</w:t>
+        <w:t>References</w:t>
       </w:r>
     </w:p>
     <w:p>
@@ -10074,7 +10017,7 @@
 </file>
 
 <file path=word/endnotes.xml><?xml version="1.0" encoding="utf-8"?>
-<w:endnotes xmlns:wpc="http://schemas.microsoft.com/office/word/2010/wordprocessingCanvas" xmlns:cx="http://schemas.microsoft.com/office/drawing/2014/chartex" xmlns:cx1="http://schemas.microsoft.com/office/drawing/2015/9/8/chartex" xmlns:cx2="http://schemas.microsoft.com/office/drawing/2015/10/21/chartex" xmlns:cx3="http://schemas.microsoft.com/office/drawing/2016/5/9/chartex" xmlns:cx4="http://schemas.microsoft.com/office/drawing/2016/5/10/chartex" xmlns:cx5="http://schemas.microsoft.com/office/drawing/2016/5/11/chartex" xmlns:cx6="http://schemas.microsoft.com/office/drawing/2016/5/12/chartex" xmlns:cx7="http://schemas.microsoft.com/office/drawing/2016/5/13/chartex" xmlns:cx8="http://schemas.microsoft.com/office/drawing/2016/5/14/chartex" xmlns:mc="http://schemas.openxmlformats.org/markup-compatibility/2006" xmlns:aink="http://schemas.microsoft.com/office/drawing/2016/ink" xmlns:am3d="http://schemas.microsoft.com/office/drawing/2017/model3d" xmlns:o="urn:schemas-microsoft-com:office:office" xmlns:r="http://schemas.openxmlformats.org/officeDocument/2006/relationships" xmlns:m="http://schemas.openxmlformats.org/officeDocument/2006/math" xmlns:v="urn:schemas-microsoft-com:vml" xmlns:wp14="http://schemas.microsoft.com/office/word/2010/wordprocessingDrawing" xmlns:wp="http://schemas.openxmlformats.org/drawingml/2006/wordprocessingDrawing" xmlns:w10="urn:schemas-microsoft-com:office:word" xmlns:w="http://schemas.openxmlformats.org/wordprocessingml/2006/main" xmlns:w14="http://schemas.microsoft.com/office/word/2010/wordml" xmlns:w15="http://schemas.microsoft.com/office/word/2012/wordml" xmlns:w16cid="http://schemas.microsoft.com/office/word/2016/wordml/cid" xmlns:w16se="http://schemas.microsoft.com/office/word/2015/wordml/symex" xmlns:wpg="http://schemas.microsoft.com/office/word/2010/wordprocessingGroup" xmlns:wpi="http://schemas.microsoft.com/office/word/2010/wordprocessingInk" xmlns:wne="http://schemas.microsoft.com/office/word/2006/wordml" xmlns:wps="http://schemas.microsoft.com/office/word/2010/wordprocessingShape" mc:Ignorable="w14 w15 w16se w16cid wp14">
+<w:endnotes xmlns:wpc="http://schemas.microsoft.com/office/word/2010/wordprocessingCanvas" xmlns:mo="http://schemas.microsoft.com/office/mac/office/2008/main" xmlns:mc="http://schemas.openxmlformats.org/markup-compatibility/2006" xmlns:mv="urn:schemas-microsoft-com:mac:vml" xmlns:o="urn:schemas-microsoft-com:office:office" xmlns:r="http://schemas.openxmlformats.org/officeDocument/2006/relationships" xmlns:m="http://schemas.openxmlformats.org/officeDocument/2006/math" xmlns:v="urn:schemas-microsoft-com:vml" xmlns:wp14="http://schemas.microsoft.com/office/word/2010/wordprocessingDrawing" xmlns:wp="http://schemas.openxmlformats.org/drawingml/2006/wordprocessingDrawing" xmlns:w10="urn:schemas-microsoft-com:office:word" xmlns:w="http://schemas.openxmlformats.org/wordprocessingml/2006/main" xmlns:w14="http://schemas.microsoft.com/office/word/2010/wordml" xmlns:w15="http://schemas.microsoft.com/office/word/2012/wordml" xmlns:wpg="http://schemas.microsoft.com/office/word/2010/wordprocessingGroup" xmlns:wpi="http://schemas.microsoft.com/office/word/2010/wordprocessingInk" xmlns:wne="http://schemas.microsoft.com/office/word/2006/wordml" xmlns:wps="http://schemas.microsoft.com/office/word/2010/wordprocessingShape" mc:Ignorable="w14 w15 wp14">
   <w:endnote w:type="separator" w:id="-1">
     <w:p>
       <w:pPr>
@@ -10099,13 +10042,13 @@
 </file>
 
 <file path=word/footer1.xml><?xml version="1.0" encoding="utf-8"?>
-<w:ftr xmlns:wpc="http://schemas.microsoft.com/office/word/2010/wordprocessingCanvas" xmlns:cx="http://schemas.microsoft.com/office/drawing/2014/chartex" xmlns:cx1="http://schemas.microsoft.com/office/drawing/2015/9/8/chartex" xmlns:cx2="http://schemas.microsoft.com/office/drawing/2015/10/21/chartex" xmlns:cx3="http://schemas.microsoft.com/office/drawing/2016/5/9/chartex" xmlns:cx4="http://schemas.microsoft.com/office/drawing/2016/5/10/chartex" xmlns:cx5="http://schemas.microsoft.com/office/drawing/2016/5/11/chartex" xmlns:cx6="http://schemas.microsoft.com/office/drawing/2016/5/12/chartex" xmlns:cx7="http://schemas.microsoft.com/office/drawing/2016/5/13/chartex" xmlns:cx8="http://schemas.microsoft.com/office/drawing/2016/5/14/chartex" xmlns:mc="http://schemas.openxmlformats.org/markup-compatibility/2006" xmlns:aink="http://schemas.microsoft.com/office/drawing/2016/ink" xmlns:am3d="http://schemas.microsoft.com/office/drawing/2017/model3d" xmlns:o="urn:schemas-microsoft-com:office:office" xmlns:r="http://schemas.openxmlformats.org/officeDocument/2006/relationships" xmlns:m="http://schemas.openxmlformats.org/officeDocument/2006/math" xmlns:v="urn:schemas-microsoft-com:vml" xmlns:wp14="http://schemas.microsoft.com/office/word/2010/wordprocessingDrawing" xmlns:wp="http://schemas.openxmlformats.org/drawingml/2006/wordprocessingDrawing" xmlns:w10="urn:schemas-microsoft-com:office:word" xmlns:w="http://schemas.openxmlformats.org/wordprocessingml/2006/main" xmlns:w14="http://schemas.microsoft.com/office/word/2010/wordml" xmlns:w15="http://schemas.microsoft.com/office/word/2012/wordml" xmlns:w16cid="http://schemas.microsoft.com/office/word/2016/wordml/cid" xmlns:w16se="http://schemas.microsoft.com/office/word/2015/wordml/symex" xmlns:wpg="http://schemas.microsoft.com/office/word/2010/wordprocessingGroup" xmlns:wpi="http://schemas.microsoft.com/office/word/2010/wordprocessingInk" xmlns:wne="http://schemas.microsoft.com/office/word/2006/wordml" xmlns:wps="http://schemas.microsoft.com/office/word/2010/wordprocessingShape" mc:Ignorable="w14 w15 w16se w16cid wp14">
+<w:ftr xmlns:wpc="http://schemas.microsoft.com/office/word/2010/wordprocessingCanvas" xmlns:mo="http://schemas.microsoft.com/office/mac/office/2008/main" xmlns:mc="http://schemas.openxmlformats.org/markup-compatibility/2006" xmlns:mv="urn:schemas-microsoft-com:mac:vml" xmlns:o="urn:schemas-microsoft-com:office:office" xmlns:r="http://schemas.openxmlformats.org/officeDocument/2006/relationships" xmlns:m="http://schemas.openxmlformats.org/officeDocument/2006/math" xmlns:v="urn:schemas-microsoft-com:vml" xmlns:wp14="http://schemas.microsoft.com/office/word/2010/wordprocessingDrawing" xmlns:wp="http://schemas.openxmlformats.org/drawingml/2006/wordprocessingDrawing" xmlns:w10="urn:schemas-microsoft-com:office:word" xmlns:w="http://schemas.openxmlformats.org/wordprocessingml/2006/main" xmlns:w14="http://schemas.microsoft.com/office/word/2010/wordml" xmlns:w15="http://schemas.microsoft.com/office/word/2012/wordml" xmlns:wpg="http://schemas.microsoft.com/office/word/2010/wordprocessingGroup" xmlns:wpi="http://schemas.microsoft.com/office/word/2010/wordprocessingInk" xmlns:wne="http://schemas.microsoft.com/office/word/2006/wordml" xmlns:wps="http://schemas.microsoft.com/office/word/2010/wordprocessingShape" mc:Ignorable="w14 w15 wp14">
   <w:p/>
 </w:ftr>
 </file>
 
 <file path=word/footnotes.xml><?xml version="1.0" encoding="utf-8"?>
-<w:footnotes xmlns:wpc="http://schemas.microsoft.com/office/word/2010/wordprocessingCanvas" xmlns:cx="http://schemas.microsoft.com/office/drawing/2014/chartex" xmlns:cx1="http://schemas.microsoft.com/office/drawing/2015/9/8/chartex" xmlns:cx2="http://schemas.microsoft.com/office/drawing/2015/10/21/chartex" xmlns:cx3="http://schemas.microsoft.com/office/drawing/2016/5/9/chartex" xmlns:cx4="http://schemas.microsoft.com/office/drawing/2016/5/10/chartex" xmlns:cx5="http://schemas.microsoft.com/office/drawing/2016/5/11/chartex" xmlns:cx6="http://schemas.microsoft.com/office/drawing/2016/5/12/chartex" xmlns:cx7="http://schemas.microsoft.com/office/drawing/2016/5/13/chartex" xmlns:cx8="http://schemas.microsoft.com/office/drawing/2016/5/14/chartex" xmlns:mc="http://schemas.openxmlformats.org/markup-compatibility/2006" xmlns:aink="http://schemas.microsoft.com/office/drawing/2016/ink" xmlns:am3d="http://schemas.microsoft.com/office/drawing/2017/model3d" xmlns:o="urn:schemas-microsoft-com:office:office" xmlns:r="http://schemas.openxmlformats.org/officeDocument/2006/relationships" xmlns:m="http://schemas.openxmlformats.org/officeDocument/2006/math" xmlns:v="urn:schemas-microsoft-com:vml" xmlns:wp14="http://schemas.microsoft.com/office/word/2010/wordprocessingDrawing" xmlns:wp="http://schemas.openxmlformats.org/drawingml/2006/wordprocessingDrawing" xmlns:w10="urn:schemas-microsoft-com:office:word" xmlns:w="http://schemas.openxmlformats.org/wordprocessingml/2006/main" xmlns:w14="http://schemas.microsoft.com/office/word/2010/wordml" xmlns:w15="http://schemas.microsoft.com/office/word/2012/wordml" xmlns:w16cid="http://schemas.microsoft.com/office/word/2016/wordml/cid" xmlns:w16se="http://schemas.microsoft.com/office/word/2015/wordml/symex" xmlns:wpg="http://schemas.microsoft.com/office/word/2010/wordprocessingGroup" xmlns:wpi="http://schemas.microsoft.com/office/word/2010/wordprocessingInk" xmlns:wne="http://schemas.microsoft.com/office/word/2006/wordml" xmlns:wps="http://schemas.microsoft.com/office/word/2010/wordprocessingShape" mc:Ignorable="w14 w15 w16se w16cid wp14">
+<w:footnotes xmlns:wpc="http://schemas.microsoft.com/office/word/2010/wordprocessingCanvas" xmlns:mo="http://schemas.microsoft.com/office/mac/office/2008/main" xmlns:mc="http://schemas.openxmlformats.org/markup-compatibility/2006" xmlns:mv="urn:schemas-microsoft-com:mac:vml" xmlns:o="urn:schemas-microsoft-com:office:office" xmlns:r="http://schemas.openxmlformats.org/officeDocument/2006/relationships" xmlns:m="http://schemas.openxmlformats.org/officeDocument/2006/math" xmlns:v="urn:schemas-microsoft-com:vml" xmlns:wp14="http://schemas.microsoft.com/office/word/2010/wordprocessingDrawing" xmlns:wp="http://schemas.openxmlformats.org/drawingml/2006/wordprocessingDrawing" xmlns:w10="urn:schemas-microsoft-com:office:word" xmlns:w="http://schemas.openxmlformats.org/wordprocessingml/2006/main" xmlns:w14="http://schemas.microsoft.com/office/word/2010/wordml" xmlns:w15="http://schemas.microsoft.com/office/word/2012/wordml" xmlns:wpg="http://schemas.microsoft.com/office/word/2010/wordprocessingGroup" xmlns:wpi="http://schemas.microsoft.com/office/word/2010/wordprocessingInk" xmlns:wne="http://schemas.microsoft.com/office/word/2006/wordml" xmlns:wps="http://schemas.microsoft.com/office/word/2010/wordprocessingShape" mc:Ignorable="w14 w15 wp14">
   <w:footnote w:type="separator" w:id="-1">
     <w:p>
       <w:pPr>
@@ -10130,8 +10073,8 @@
 </file>
 
 <file path=word/numbering.xml><?xml version="1.0" encoding="utf-8"?>
-<w:numbering xmlns:wpc="http://schemas.microsoft.com/office/word/2010/wordprocessingCanvas" xmlns:cx="http://schemas.microsoft.com/office/drawing/2014/chartex" xmlns:cx1="http://schemas.microsoft.com/office/drawing/2015/9/8/chartex" xmlns:cx2="http://schemas.microsoft.com/office/drawing/2015/10/21/chartex" xmlns:cx3="http://schemas.microsoft.com/office/drawing/2016/5/9/chartex" xmlns:cx4="http://schemas.microsoft.com/office/drawing/2016/5/10/chartex" xmlns:cx5="http://schemas.microsoft.com/office/drawing/2016/5/11/chartex" xmlns:cx6="http://schemas.microsoft.com/office/drawing/2016/5/12/chartex" xmlns:cx7="http://schemas.microsoft.com/office/drawing/2016/5/13/chartex" xmlns:cx8="http://schemas.microsoft.com/office/drawing/2016/5/14/chartex" xmlns:mc="http://schemas.openxmlformats.org/markup-compatibility/2006" xmlns:aink="http://schemas.microsoft.com/office/drawing/2016/ink" xmlns:am3d="http://schemas.microsoft.com/office/drawing/2017/model3d" xmlns:o="urn:schemas-microsoft-com:office:office" xmlns:r="http://schemas.openxmlformats.org/officeDocument/2006/relationships" xmlns:m="http://schemas.openxmlformats.org/officeDocument/2006/math" xmlns:v="urn:schemas-microsoft-com:vml" xmlns:wp14="http://schemas.microsoft.com/office/word/2010/wordprocessingDrawing" xmlns:wp="http://schemas.openxmlformats.org/drawingml/2006/wordprocessingDrawing" xmlns:w10="urn:schemas-microsoft-com:office:word" xmlns:w="http://schemas.openxmlformats.org/wordprocessingml/2006/main" xmlns:w14="http://schemas.microsoft.com/office/word/2010/wordml" xmlns:w15="http://schemas.microsoft.com/office/word/2012/wordml" xmlns:w16cid="http://schemas.microsoft.com/office/word/2016/wordml/cid" xmlns:w16se="http://schemas.microsoft.com/office/word/2015/wordml/symex" xmlns:wpg="http://schemas.microsoft.com/office/word/2010/wordprocessingGroup" xmlns:wpi="http://schemas.microsoft.com/office/word/2010/wordprocessingInk" xmlns:wne="http://schemas.microsoft.com/office/word/2006/wordml" xmlns:wps="http://schemas.microsoft.com/office/word/2010/wordprocessingShape" mc:Ignorable="w14 w15 w16se w16cid wp14">
-  <w:abstractNum w:abstractNumId="0" w15:restartNumberingAfterBreak="0">
+<w:numbering xmlns:wpc="http://schemas.microsoft.com/office/word/2010/wordprocessingCanvas" xmlns:mo="http://schemas.microsoft.com/office/mac/office/2008/main" xmlns:mc="http://schemas.openxmlformats.org/markup-compatibility/2006" xmlns:mv="urn:schemas-microsoft-com:mac:vml" xmlns:o="urn:schemas-microsoft-com:office:office" xmlns:r="http://schemas.openxmlformats.org/officeDocument/2006/relationships" xmlns:m="http://schemas.openxmlformats.org/officeDocument/2006/math" xmlns:v="urn:schemas-microsoft-com:vml" xmlns:wp14="http://schemas.microsoft.com/office/word/2010/wordprocessingDrawing" xmlns:wp="http://schemas.openxmlformats.org/drawingml/2006/wordprocessingDrawing" xmlns:w10="urn:schemas-microsoft-com:office:word" xmlns:w="http://schemas.openxmlformats.org/wordprocessingml/2006/main" xmlns:w14="http://schemas.microsoft.com/office/word/2010/wordml" xmlns:w15="http://schemas.microsoft.com/office/word/2012/wordml" xmlns:wpg="http://schemas.microsoft.com/office/word/2010/wordprocessingGroup" xmlns:wpi="http://schemas.microsoft.com/office/word/2010/wordprocessingInk" xmlns:wne="http://schemas.microsoft.com/office/word/2006/wordml" xmlns:wps="http://schemas.microsoft.com/office/word/2010/wordprocessingShape" mc:Ignorable="w14 w15 wp14">
+  <w:abstractNum w:abstractNumId="0">
     <w:nsid w:val="03A04EA9"/>
     <w:multiLevelType w:val="multilevel"/>
     <w:tmpl w:val="C0CE321C"/>
@@ -10271,7 +10214,7 @@
       </w:rPr>
     </w:lvl>
   </w:abstractNum>
-  <w:abstractNum w:abstractNumId="1" w15:restartNumberingAfterBreak="0">
+  <w:abstractNum w:abstractNumId="1">
     <w:nsid w:val="10DB58DC"/>
     <w:multiLevelType w:val="multilevel"/>
     <w:tmpl w:val="7C24DA40"/>
@@ -10420,7 +10363,7 @@
       </w:rPr>
     </w:lvl>
   </w:abstractNum>
-  <w:abstractNum w:abstractNumId="2" w15:restartNumberingAfterBreak="0">
+  <w:abstractNum w:abstractNumId="2">
     <w:nsid w:val="3DF940F5"/>
     <w:multiLevelType w:val="multilevel"/>
     <w:tmpl w:val="C748A330"/>
@@ -10560,7 +10503,7 @@
       </w:rPr>
     </w:lvl>
   </w:abstractNum>
-  <w:abstractNum w:abstractNumId="3" w15:restartNumberingAfterBreak="0">
+  <w:abstractNum w:abstractNumId="3">
     <w:nsid w:val="42A90D25"/>
     <w:multiLevelType w:val="multilevel"/>
     <w:tmpl w:val="0409001F"/>
@@ -10673,7 +10616,7 @@
       </w:rPr>
     </w:lvl>
   </w:abstractNum>
-  <w:abstractNum w:abstractNumId="4" w15:restartNumberingAfterBreak="0">
+  <w:abstractNum w:abstractNumId="4">
     <w:nsid w:val="44D27C06"/>
     <w:multiLevelType w:val="multilevel"/>
     <w:tmpl w:val="894E0FA0"/>
@@ -10813,7 +10756,7 @@
       </w:rPr>
     </w:lvl>
   </w:abstractNum>
-  <w:abstractNum w:abstractNumId="5" w15:restartNumberingAfterBreak="0">
+  <w:abstractNum w:abstractNumId="5">
     <w:nsid w:val="57CE4805"/>
     <w:multiLevelType w:val="multilevel"/>
     <w:tmpl w:val="A7FAB3AA"/>
@@ -10953,7 +10896,7 @@
       </w:rPr>
     </w:lvl>
   </w:abstractNum>
-  <w:abstractNum w:abstractNumId="6" w15:restartNumberingAfterBreak="0">
+  <w:abstractNum w:abstractNumId="6">
     <w:nsid w:val="58F6261F"/>
     <w:multiLevelType w:val="multilevel"/>
     <w:tmpl w:val="7A44FDAA"/>
@@ -11102,7 +11045,7 @@
       </w:rPr>
     </w:lvl>
   </w:abstractNum>
-  <w:abstractNum w:abstractNumId="7" w15:restartNumberingAfterBreak="0">
+  <w:abstractNum w:abstractNumId="7">
     <w:nsid w:val="5EAF3BEC"/>
     <w:multiLevelType w:val="multilevel"/>
     <w:tmpl w:val="8C6EF5A0"/>
@@ -11242,7 +11185,7 @@
       </w:rPr>
     </w:lvl>
   </w:abstractNum>
-  <w:abstractNum w:abstractNumId="8" w15:restartNumberingAfterBreak="0">
+  <w:abstractNum w:abstractNumId="8">
     <w:nsid w:val="60684501"/>
     <w:multiLevelType w:val="multilevel"/>
     <w:tmpl w:val="4D307D42"/>
@@ -11382,7 +11325,7 @@
       </w:rPr>
     </w:lvl>
   </w:abstractNum>
-  <w:abstractNum w:abstractNumId="9" w15:restartNumberingAfterBreak="0">
+  <w:abstractNum w:abstractNumId="9">
     <w:nsid w:val="61891D9D"/>
     <w:multiLevelType w:val="multilevel"/>
     <w:tmpl w:val="0409001F"/>
@@ -11495,7 +11438,7 @@
       </w:rPr>
     </w:lvl>
   </w:abstractNum>
-  <w:abstractNum w:abstractNumId="10" w15:restartNumberingAfterBreak="0">
+  <w:abstractNum w:abstractNumId="10">
     <w:nsid w:val="61B24274"/>
     <w:multiLevelType w:val="multilevel"/>
     <w:tmpl w:val="70665CDC"/>
@@ -11635,7 +11578,7 @@
       </w:rPr>
     </w:lvl>
   </w:abstractNum>
-  <w:abstractNum w:abstractNumId="11" w15:restartNumberingAfterBreak="0">
+  <w:abstractNum w:abstractNumId="11">
     <w:nsid w:val="62FE6D7E"/>
     <w:multiLevelType w:val="multilevel"/>
     <w:tmpl w:val="90DCD840"/>
@@ -11784,7 +11727,7 @@
       </w:rPr>
     </w:lvl>
   </w:abstractNum>
-  <w:abstractNum w:abstractNumId="12" w15:restartNumberingAfterBreak="0">
+  <w:abstractNum w:abstractNumId="12">
     <w:nsid w:val="64710C70"/>
     <w:multiLevelType w:val="multilevel"/>
     <w:tmpl w:val="6AC20AD6"/>
@@ -11924,7 +11867,7 @@
       </w:rPr>
     </w:lvl>
   </w:abstractNum>
-  <w:abstractNum w:abstractNumId="13" w15:restartNumberingAfterBreak="0">
+  <w:abstractNum w:abstractNumId="13">
     <w:nsid w:val="6B416F65"/>
     <w:multiLevelType w:val="multilevel"/>
     <w:tmpl w:val="821869F2"/>
@@ -12064,7 +12007,7 @@
       </w:rPr>
     </w:lvl>
   </w:abstractNum>
-  <w:abstractNum w:abstractNumId="14" w15:restartNumberingAfterBreak="0">
+  <w:abstractNum w:abstractNumId="14">
     <w:nsid w:val="6B683A20"/>
     <w:multiLevelType w:val="multilevel"/>
     <w:tmpl w:val="67B4E320"/>
@@ -12204,7 +12147,7 @@
       </w:rPr>
     </w:lvl>
   </w:abstractNum>
-  <w:abstractNum w:abstractNumId="15" w15:restartNumberingAfterBreak="0">
+  <w:abstractNum w:abstractNumId="15">
     <w:nsid w:val="6FD931F0"/>
     <w:multiLevelType w:val="multilevel"/>
     <w:tmpl w:val="C4626EF6"/>
@@ -12344,7 +12287,7 @@
       </w:rPr>
     </w:lvl>
   </w:abstractNum>
-  <w:abstractNum w:abstractNumId="16" w15:restartNumberingAfterBreak="0">
+  <w:abstractNum w:abstractNumId="16">
     <w:nsid w:val="76CD6FA5"/>
     <w:multiLevelType w:val="multilevel"/>
     <w:tmpl w:val="CCE8A06C"/>
@@ -12457,7 +12400,7 @@
       </w:pPr>
     </w:lvl>
   </w:abstractNum>
-  <w:abstractNum w:abstractNumId="17" w15:restartNumberingAfterBreak="0">
+  <w:abstractNum w:abstractNumId="17">
     <w:nsid w:val="777344FA"/>
     <w:multiLevelType w:val="multilevel"/>
     <w:tmpl w:val="0409001F"/>
@@ -12570,7 +12513,7 @@
       </w:rPr>
     </w:lvl>
   </w:abstractNum>
-  <w:abstractNum w:abstractNumId="18" w15:restartNumberingAfterBreak="0">
+  <w:abstractNum w:abstractNumId="18">
     <w:nsid w:val="78B6337D"/>
     <w:multiLevelType w:val="hybridMultilevel"/>
     <w:tmpl w:val="754C832E"/>
@@ -12683,7 +12626,7 @@
       </w:rPr>
     </w:lvl>
   </w:abstractNum>
-  <w:abstractNum w:abstractNumId="19" w15:restartNumberingAfterBreak="0">
+  <w:abstractNum w:abstractNumId="19">
     <w:nsid w:val="7D3B2314"/>
     <w:multiLevelType w:val="multilevel"/>
     <w:tmpl w:val="E3641A26"/>
@@ -12929,7 +12872,7 @@
 </file>
 
 <file path=word/styles.xml><?xml version="1.0" encoding="utf-8"?>
-<w:styles xmlns:mc="http://schemas.openxmlformats.org/markup-compatibility/2006" xmlns:r="http://schemas.openxmlformats.org/officeDocument/2006/relationships" xmlns:w="http://schemas.openxmlformats.org/wordprocessingml/2006/main" xmlns:w14="http://schemas.microsoft.com/office/word/2010/wordml" xmlns:w15="http://schemas.microsoft.com/office/word/2012/wordml" xmlns:w16cid="http://schemas.microsoft.com/office/word/2016/wordml/cid" xmlns:w16se="http://schemas.microsoft.com/office/word/2015/wordml/symex" mc:Ignorable="w14 w15 w16se w16cid">
+<w:styles xmlns:mc="http://schemas.openxmlformats.org/markup-compatibility/2006" xmlns:r="http://schemas.openxmlformats.org/officeDocument/2006/relationships" xmlns:w="http://schemas.openxmlformats.org/wordprocessingml/2006/main" xmlns:w14="http://schemas.microsoft.com/office/word/2010/wordml" xmlns:w15="http://schemas.microsoft.com/office/word/2012/wordml" mc:Ignorable="w14 w15">
   <w:docDefaults>
     <w:rPrDefault>
       <w:rPr>
@@ -12945,7 +12888,7 @@
       </w:pPr>
     </w:pPrDefault>
   </w:docDefaults>
-  <w:latentStyles w:defLockedState="0" w:defUIPriority="99" w:defSemiHidden="0" w:defUnhideWhenUsed="0" w:defQFormat="0" w:count="375">
+  <w:latentStyles w:defLockedState="0" w:defUIPriority="99" w:defSemiHidden="0" w:defUnhideWhenUsed="0" w:defQFormat="0" w:count="382">
     <w:lsdException w:name="Normal" w:uiPriority="0" w:qFormat="1"/>
     <w:lsdException w:name="heading 1" w:uiPriority="9" w:qFormat="1"/>
     <w:lsdException w:name="heading 2" w:semiHidden="1" w:uiPriority="9" w:unhideWhenUsed="1" w:qFormat="1"/>
@@ -13319,8 +13262,6 @@
     <w:lsdException w:name="List Table 7 Colorful Accent 6" w:uiPriority="52"/>
     <w:lsdException w:name="Mention" w:semiHidden="1" w:unhideWhenUsed="1"/>
     <w:lsdException w:name="Smart Hyperlink" w:semiHidden="1" w:unhideWhenUsed="1"/>
-    <w:lsdException w:name="Hashtag" w:semiHidden="1" w:unhideWhenUsed="1"/>
-    <w:lsdException w:name="Unresolved Mention" w:semiHidden="1" w:unhideWhenUsed="1"/>
   </w:latentStyles>
   <w:style w:type="paragraph" w:default="1" w:styleId="Normal">
     <w:name w:val="Normal"/>
@@ -13472,6 +13413,7 @@
       <w:spacing w:after="0" w:line="240" w:lineRule="auto"/>
     </w:pPr>
     <w:tblPr>
+      <w:tblInd w:w="0" w:type="dxa"/>
       <w:tblBorders>
         <w:top w:val="single" w:sz="4" w:space="0" w:color="auto"/>
         <w:left w:val="single" w:sz="4" w:space="0" w:color="auto"/>
@@ -13480,6 +13422,12 @@
         <w:insideH w:val="single" w:sz="4" w:space="0" w:color="auto"/>
         <w:insideV w:val="single" w:sz="4" w:space="0" w:color="auto"/>
       </w:tblBorders>
+      <w:tblCellMar>
+        <w:top w:w="0" w:type="dxa"/>
+        <w:left w:w="108" w:type="dxa"/>
+        <w:bottom w:w="0" w:type="dxa"/>
+        <w:right w:w="108" w:type="dxa"/>
+      </w:tblCellMar>
     </w:tblPr>
   </w:style>
   <w:style w:type="paragraph" w:styleId="Title">
@@ -13673,7 +13621,7 @@
 </file>
 
 <file path=word/glossary/document.xml><?xml version="1.0" encoding="utf-8"?>
-<w:glossaryDocument xmlns:wpc="http://schemas.microsoft.com/office/word/2010/wordprocessingCanvas" xmlns:cx="http://schemas.microsoft.com/office/drawing/2014/chartex" xmlns:cx1="http://schemas.microsoft.com/office/drawing/2015/9/8/chartex" xmlns:cx2="http://schemas.microsoft.com/office/drawing/2015/10/21/chartex" xmlns:cx3="http://schemas.microsoft.com/office/drawing/2016/5/9/chartex" xmlns:cx4="http://schemas.microsoft.com/office/drawing/2016/5/10/chartex" xmlns:cx5="http://schemas.microsoft.com/office/drawing/2016/5/11/chartex" xmlns:cx6="http://schemas.microsoft.com/office/drawing/2016/5/12/chartex" xmlns:cx7="http://schemas.microsoft.com/office/drawing/2016/5/13/chartex" xmlns:cx8="http://schemas.microsoft.com/office/drawing/2016/5/14/chartex" xmlns:mc="http://schemas.openxmlformats.org/markup-compatibility/2006" xmlns:aink="http://schemas.microsoft.com/office/drawing/2016/ink" xmlns:am3d="http://schemas.microsoft.com/office/drawing/2017/model3d" xmlns:o="urn:schemas-microsoft-com:office:office" xmlns:r="http://schemas.openxmlformats.org/officeDocument/2006/relationships" xmlns:m="http://schemas.openxmlformats.org/officeDocument/2006/math" xmlns:v="urn:schemas-microsoft-com:vml" xmlns:wp14="http://schemas.microsoft.com/office/word/2010/wordprocessingDrawing" xmlns:wp="http://schemas.openxmlformats.org/drawingml/2006/wordprocessingDrawing" xmlns:w10="urn:schemas-microsoft-com:office:word" xmlns:w="http://schemas.openxmlformats.org/wordprocessingml/2006/main" xmlns:w14="http://schemas.microsoft.com/office/word/2010/wordml" xmlns:w15="http://schemas.microsoft.com/office/word/2012/wordml" xmlns:w16cid="http://schemas.microsoft.com/office/word/2016/wordml/cid" xmlns:w16se="http://schemas.microsoft.com/office/word/2015/wordml/symex" xmlns:wpg="http://schemas.microsoft.com/office/word/2010/wordprocessingGroup" xmlns:wpi="http://schemas.microsoft.com/office/word/2010/wordprocessingInk" xmlns:wne="http://schemas.microsoft.com/office/word/2006/wordml" xmlns:wps="http://schemas.microsoft.com/office/word/2010/wordprocessingShape" mc:Ignorable="w14 w15 w16se w16cid wp14">
+<w:glossaryDocument xmlns:wpc="http://schemas.microsoft.com/office/word/2010/wordprocessingCanvas" xmlns:mo="http://schemas.microsoft.com/office/mac/office/2008/main" xmlns:mc="http://schemas.openxmlformats.org/markup-compatibility/2006" xmlns:mv="urn:schemas-microsoft-com:mac:vml" xmlns:o="urn:schemas-microsoft-com:office:office" xmlns:r="http://schemas.openxmlformats.org/officeDocument/2006/relationships" xmlns:m="http://schemas.openxmlformats.org/officeDocument/2006/math" xmlns:v="urn:schemas-microsoft-com:vml" xmlns:wp14="http://schemas.microsoft.com/office/word/2010/wordprocessingDrawing" xmlns:wp="http://schemas.openxmlformats.org/drawingml/2006/wordprocessingDrawing" xmlns:w10="urn:schemas-microsoft-com:office:word" xmlns:w="http://schemas.openxmlformats.org/wordprocessingml/2006/main" xmlns:w14="http://schemas.microsoft.com/office/word/2010/wordml" xmlns:w15="http://schemas.microsoft.com/office/word/2012/wordml" xmlns:wpg="http://schemas.microsoft.com/office/word/2010/wordprocessingGroup" xmlns:wpi="http://schemas.microsoft.com/office/word/2010/wordprocessingInk" xmlns:wne="http://schemas.microsoft.com/office/word/2006/wordml" xmlns:wps="http://schemas.microsoft.com/office/word/2010/wordprocessingShape" mc:Ignorable="w14 w15 wp14">
   <w:docParts>
     <w:docPart>
       <w:docPartPr>
@@ -13738,61 +13686,30 @@
         </w:p>
       </w:docPartBody>
     </w:docPart>
-    <w:docPart>
-      <w:docPartPr>
-        <w:name w:val="8C6B68E78A83405ABA6805C1BC31526A"/>
-        <w:category>
-          <w:name w:val="General"/>
-          <w:gallery w:val="placeholder"/>
-        </w:category>
-        <w:types>
-          <w:type w:val="bbPlcHdr"/>
-        </w:types>
-        <w:behaviors>
-          <w:behavior w:val="content"/>
-        </w:behaviors>
-        <w:guid w:val="{2D4CDA05-6138-42B7-953F-5D1776689D4B}"/>
-      </w:docPartPr>
-      <w:docPartBody>
-        <w:p>
-          <w:pPr>
-            <w:pStyle w:val="8C6B68E78A83405ABA6805C1BC31526A"/>
-          </w:pPr>
-          <w:r>
-            <w:rPr>
-              <w:color w:val="2F5496" w:themeColor="accent1" w:themeShade="BF"/>
-              <w:sz w:val="24"/>
-              <w:szCs w:val="24"/>
-            </w:rPr>
-            <w:t>[Document subtitle]</w:t>
-          </w:r>
-        </w:p>
-      </w:docPartBody>
-    </w:docPart>
   </w:docParts>
 </w:glossaryDocument>
 </file>
 
 <file path=word/glossary/fontTable.xml><?xml version="1.0" encoding="utf-8"?>
-<w:fonts xmlns:mc="http://schemas.openxmlformats.org/markup-compatibility/2006" xmlns:r="http://schemas.openxmlformats.org/officeDocument/2006/relationships" xmlns:w="http://schemas.openxmlformats.org/wordprocessingml/2006/main" xmlns:w14="http://schemas.microsoft.com/office/word/2010/wordml" xmlns:w15="http://schemas.microsoft.com/office/word/2012/wordml" xmlns:w16cid="http://schemas.microsoft.com/office/word/2016/wordml/cid" xmlns:w16se="http://schemas.microsoft.com/office/word/2015/wordml/symex" mc:Ignorable="w14 w15 w16se w16cid">
+<w:fonts xmlns:mc="http://schemas.openxmlformats.org/markup-compatibility/2006" xmlns:r="http://schemas.openxmlformats.org/officeDocument/2006/relationships" xmlns:w="http://schemas.openxmlformats.org/wordprocessingml/2006/main" xmlns:w14="http://schemas.microsoft.com/office/word/2010/wordml" xmlns:w15="http://schemas.microsoft.com/office/word/2012/wordml" mc:Ignorable="w14 w15">
   <w:font w:name="Times New Roman">
     <w:panose1 w:val="02020603050405020304"/>
     <w:charset w:val="00"/>
     <w:family w:val="roman"/>
     <w:pitch w:val="variable"/>
-    <w:sig w:usb0="E0002EFF" w:usb1="C0007843" w:usb2="00000009" w:usb3="00000000" w:csb0="000001FF" w:csb1="00000000"/>
+    <w:sig w:usb0="E0002AEF" w:usb1="C0007841" w:usb2="00000009" w:usb3="00000000" w:csb0="000001FF" w:csb1="00000000"/>
   </w:font>
   <w:font w:name="Symbol">
     <w:panose1 w:val="05050102010706020507"/>
     <w:charset w:val="02"/>
-    <w:family w:val="roman"/>
+    <w:family w:val="auto"/>
     <w:pitch w:val="variable"/>
     <w:sig w:usb0="00000000" w:usb1="10000000" w:usb2="00000000" w:usb3="00000000" w:csb0="80000000" w:csb1="00000000"/>
   </w:font>
   <w:font w:name="Courier New">
     <w:panose1 w:val="02070309020205020404"/>
     <w:charset w:val="00"/>
-    <w:family w:val="modern"/>
+    <w:family w:val="roman"/>
     <w:pitch w:val="fixed"/>
     <w:sig w:usb0="E0002AFF" w:usb1="C0007843" w:usb2="00000009" w:usb3="00000000" w:csb0="000001FF" w:csb1="00000000"/>
   </w:font>
@@ -13828,7 +13745,7 @@
 </file>
 
 <file path=word/glossary/settings.xml><?xml version="1.0" encoding="utf-8"?>
-<w:settings xmlns:mc="http://schemas.openxmlformats.org/markup-compatibility/2006" xmlns:o="urn:schemas-microsoft-com:office:office" xmlns:r="http://schemas.openxmlformats.org/officeDocument/2006/relationships" xmlns:m="http://schemas.openxmlformats.org/officeDocument/2006/math" xmlns:v="urn:schemas-microsoft-com:vml" xmlns:w10="urn:schemas-microsoft-com:office:word" xmlns:w="http://schemas.openxmlformats.org/wordprocessingml/2006/main" xmlns:w14="http://schemas.microsoft.com/office/word/2010/wordml" xmlns:w15="http://schemas.microsoft.com/office/word/2012/wordml" xmlns:w16cid="http://schemas.microsoft.com/office/word/2016/wordml/cid" xmlns:w16se="http://schemas.microsoft.com/office/word/2015/wordml/symex" xmlns:sl="http://schemas.openxmlformats.org/schemaLibrary/2006/main" mc:Ignorable="w14 w15 w16se w16cid">
+<w:settings xmlns:mc="http://schemas.openxmlformats.org/markup-compatibility/2006" xmlns:o="urn:schemas-microsoft-com:office:office" xmlns:r="http://schemas.openxmlformats.org/officeDocument/2006/relationships" xmlns:m="http://schemas.openxmlformats.org/officeDocument/2006/math" xmlns:v="urn:schemas-microsoft-com:vml" xmlns:w10="urn:schemas-microsoft-com:office:word" xmlns:w="http://schemas.openxmlformats.org/wordprocessingml/2006/main" xmlns:w14="http://schemas.microsoft.com/office/word/2010/wordml" xmlns:w15="http://schemas.microsoft.com/office/word/2012/wordml" xmlns:sl="http://schemas.openxmlformats.org/schemaLibrary/2006/main" mc:Ignorable="w14 w15">
   <w:view w:val="normal"/>
   <w:defaultTabStop w:val="720"/>
   <w:characterSpacingControl w:val="doNotCompress"/>
@@ -13848,6 +13765,7 @@
     <w:rsid w:val="007C4776"/>
     <w:rsid w:val="00992131"/>
     <w:rsid w:val="00B521D3"/>
+    <w:rsid w:val="00CC72AB"/>
   </w:rsids>
   <m:mathPr>
     <m:mathFont m:val="Cambria Math"/>
@@ -13862,7 +13780,7 @@
     <m:intLim m:val="subSup"/>
     <m:naryLim m:val="undOvr"/>
   </m:mathPr>
-  <w:themeFontLang w:val="en-US" w:bidi="ar-SA"/>
+  <w:themeFontLang w:val="en-US" w:eastAsia="x-none" w:bidi="ar-SA"/>
   <w:clrSchemeMapping w:bg1="light1" w:t1="dark1" w:bg2="light2" w:t2="dark2" w:accent1="accent1" w:accent2="accent2" w:accent3="accent3" w:accent4="accent4" w:accent5="accent5" w:accent6="accent6" w:hyperlink="hyperlink" w:followedHyperlink="followedHyperlink"/>
   <w:decimalSymbol w:val="."/>
   <w:listSeparator w:val=","/>
@@ -13871,7 +13789,7 @@
 </file>
 
 <file path=word/glossary/styles.xml><?xml version="1.0" encoding="utf-8"?>
-<w:styles xmlns:mc="http://schemas.openxmlformats.org/markup-compatibility/2006" xmlns:r="http://schemas.openxmlformats.org/officeDocument/2006/relationships" xmlns:w="http://schemas.openxmlformats.org/wordprocessingml/2006/main" xmlns:w14="http://schemas.microsoft.com/office/word/2010/wordml" xmlns:w15="http://schemas.microsoft.com/office/word/2012/wordml" xmlns:w16cid="http://schemas.microsoft.com/office/word/2016/wordml/cid" xmlns:w16se="http://schemas.microsoft.com/office/word/2015/wordml/symex" mc:Ignorable="w14 w15 w16se w16cid">
+<w:styles xmlns:mc="http://schemas.openxmlformats.org/markup-compatibility/2006" xmlns:r="http://schemas.openxmlformats.org/officeDocument/2006/relationships" xmlns:w="http://schemas.openxmlformats.org/wordprocessingml/2006/main" xmlns:w14="http://schemas.microsoft.com/office/word/2010/wordml" xmlns:w15="http://schemas.microsoft.com/office/word/2012/wordml" mc:Ignorable="w14 w15">
   <w:docDefaults>
     <w:rPrDefault>
       <w:rPr>
@@ -13887,7 +13805,7 @@
       </w:pPr>
     </w:pPrDefault>
   </w:docDefaults>
-  <w:latentStyles w:defLockedState="0" w:defUIPriority="99" w:defSemiHidden="0" w:defUnhideWhenUsed="0" w:defQFormat="0" w:count="375">
+  <w:latentStyles w:defLockedState="0" w:defUIPriority="99" w:defSemiHidden="0" w:defUnhideWhenUsed="0" w:defQFormat="0" w:count="382">
     <w:lsdException w:name="Normal" w:uiPriority="0" w:qFormat="1"/>
     <w:lsdException w:name="heading 1" w:uiPriority="9" w:qFormat="1"/>
     <w:lsdException w:name="heading 2" w:semiHidden="1" w:uiPriority="9" w:unhideWhenUsed="1" w:qFormat="1"/>
@@ -14261,8 +14179,6 @@
     <w:lsdException w:name="List Table 7 Colorful Accent 6" w:uiPriority="52"/>
     <w:lsdException w:name="Mention" w:semiHidden="1" w:unhideWhenUsed="1"/>
     <w:lsdException w:name="Smart Hyperlink" w:semiHidden="1" w:unhideWhenUsed="1"/>
-    <w:lsdException w:name="Hashtag" w:semiHidden="1" w:unhideWhenUsed="1"/>
-    <w:lsdException w:name="Unresolved Mention" w:semiHidden="1" w:unhideWhenUsed="1"/>
   </w:latentStyles>
   <w:style w:type="paragraph" w:default="1" w:styleId="Normal">
     <w:name w:val="Normal"/>
@@ -14343,9 +14259,10 @@
 </file>
 
 <file path=word/glossary/webSettings.xml><?xml version="1.0" encoding="utf-8"?>
-<w:webSettings xmlns:mc="http://schemas.openxmlformats.org/markup-compatibility/2006" xmlns:r="http://schemas.openxmlformats.org/officeDocument/2006/relationships" xmlns:w="http://schemas.openxmlformats.org/wordprocessingml/2006/main" xmlns:w14="http://schemas.microsoft.com/office/word/2010/wordml" xmlns:w15="http://schemas.microsoft.com/office/word/2012/wordml" xmlns:w16cid="http://schemas.microsoft.com/office/word/2016/wordml/cid" xmlns:w16se="http://schemas.microsoft.com/office/word/2015/wordml/symex" mc:Ignorable="w14 w15 w16se w16cid">
+<w:webSettings xmlns:mc="http://schemas.openxmlformats.org/markup-compatibility/2006" xmlns:r="http://schemas.openxmlformats.org/officeDocument/2006/relationships" xmlns:w="http://schemas.openxmlformats.org/wordprocessingml/2006/main" xmlns:w14="http://schemas.microsoft.com/office/word/2010/wordml" xmlns:w15="http://schemas.microsoft.com/office/word/2012/wordml" mc:Ignorable="w14 w15">
   <w:optimizeForBrowser/>
   <w:allowPNG/>
+  <w:doNotSaveAsSingleFile/>
 </w:webSettings>
 </file>
 
@@ -14615,7 +14532,7 @@
 </file>
 
 <file path=customXml/itemProps1.xml><?xml version="1.0" encoding="utf-8"?>
-<ds:datastoreItem xmlns:ds="http://schemas.openxmlformats.org/officeDocument/2006/customXml" ds:itemID="{24B93624-F5F2-472E-9734-E39021908750}">
+<ds:datastoreItem xmlns:ds="http://schemas.openxmlformats.org/officeDocument/2006/customXml" ds:itemID="{5CF3912F-40BA-8D4E-907E-83CB49D6B800}">
   <ds:schemaRefs>
     <ds:schemaRef ds:uri="http://schemas.openxmlformats.org/officeDocument/2006/bibliography"/>
   </ds:schemaRefs>

</xml_diff>